<commit_message>
Added ability to rotate with tracked joystick. Corrected debug callbacks for network connection in clustered setup. Correction to syncing random seed.
</commit_message>
<xml_diff>
--- a/UniCAVEPluginDocumentation.docx
+++ b/UniCAVEPluginDocumentation.docx
@@ -947,7 +947,15 @@
         <w:t>Under “Resolution and Presentation”, uncheck the “Display Resolution Dialog” check box to prevent any popup of the dialog on clustered machines.</w:t>
       </w:r>
       <w:r>
-        <w:t xml:space="preserve">  Uncheck “Default is Full Screen”, as well as “Run in Background”.  Under Default Resolution – enter the resolution of one machine of your system.  So if you are running one system with multiple displays, enter the total resolution of the system.  If you are running a cluster, enter the desktop resolution of one machine in the cluster (if the system has several different resolutions across the machine, this can be taken care of in some run-time flags as described below).  </w:t>
+        <w:t xml:space="preserve">  Uncheck “Default is Full Screen”</w:t>
+      </w:r>
+      <w:r>
+        <w:t>, but check “Run in Background”</w:t>
+      </w:r>
+      <w:bookmarkStart w:id="0" w:name="_GoBack"/>
+      <w:bookmarkEnd w:id="0"/>
+      <w:r>
+        <w:t xml:space="preserve">.  Under Default Resolution – enter the resolution of one machine of your system.  So if you are running one system with multiple displays, enter the total resolution of the system.  If you are running a cluster, enter the desktop resolution of one machine in the cluster (if the system has several different resolutions across the machine, this can be taken care of in some run-time flags as described below).  </w:t>
       </w:r>
       <w:r>
         <w:t xml:space="preserve">Also uncheck “Visible in Background”, “Allow Fullscreen Switch”, and “Force Single Instance”.  </w:t>
@@ -1265,8 +1273,6 @@
       <w:r>
         <w:t>A Space Corridor demo that has a variety of more advanced lighting effects.</w:t>
       </w:r>
-      <w:bookmarkStart w:id="0" w:name="_GoBack"/>
-      <w:bookmarkEnd w:id="0"/>
     </w:p>
     <w:p>
       <w:pPr>

</xml_diff>